<commit_message>
Project Report Part 4 (2.2) Investigations Design
Done ..NOW TO PART E!
</commit_message>
<xml_diff>
--- a/Project 1 Report/Project Report Part 4-Investigations.docx
+++ b/Project 1 Report/Project Report Part 4-Investigations.docx
@@ -25,178 +25,326 @@
       <w:r>
         <w:t>A. Idea Generation</w:t>
       </w:r>
+    </w:p>
+    <w:p>
+      <w:pPr>
+        <w:spacing w:line="480" w:lineRule="auto"/>
+        <w:ind w:firstLine="720"/>
+      </w:pPr>
+      <w:r>
+        <w:t xml:space="preserve">In order to efficiently generate ideas and </w:t>
+      </w:r>
+      <w:r>
+        <w:t>a working hypothesis</w:t>
+      </w:r>
+      <w:r>
+        <w:t>, our group maintained a schedule</w:t>
+      </w:r>
+      <w:r>
+        <w:t xml:space="preserve"> and an organized list of assignments. </w:t>
+      </w:r>
+      <w:r>
+        <w:t xml:space="preserve">Before our first formal meeting, we agreed to read all the files and watch all the videos regarding the project. By doing this, we </w:t>
+      </w:r>
+      <w:r>
+        <w:t>were</w:t>
+      </w:r>
+      <w:r>
+        <w:t xml:space="preserve"> informed of the project objectives and </w:t>
+      </w:r>
+      <w:r>
+        <w:t>acquired</w:t>
+      </w:r>
+      <w:r>
+        <w:t xml:space="preserve"> time to</w:t>
+      </w:r>
+      <w:r>
+        <w:t xml:space="preserve"> </w:t>
+      </w:r>
+      <w:r>
+        <w:t>formulate ideas</w:t>
+      </w:r>
+      <w:r>
+        <w:t xml:space="preserve"> and a working hypothesis of how the reflow soldering oven should work</w:t>
+      </w:r>
+      <w:r>
+        <w:t xml:space="preserve">. </w:t>
+      </w:r>
+      <w:r>
+        <w:t>In our</w:t>
+      </w:r>
+      <w:r>
+        <w:t xml:space="preserve"> group</w:t>
+      </w:r>
+      <w:r>
+        <w:t xml:space="preserve"> meeting</w:t>
+      </w:r>
+      <w:r>
+        <w:t>s</w:t>
+      </w:r>
+      <w:r>
+        <w:t xml:space="preserve">, </w:t>
+      </w:r>
+      <w:r>
+        <w:t>these ideas</w:t>
+      </w:r>
+      <w:r>
+        <w:t xml:space="preserve"> and hypotheses</w:t>
+      </w:r>
+      <w:r>
+        <w:t xml:space="preserve"> were </w:t>
+      </w:r>
+      <w:r>
+        <w:t>discussed</w:t>
+      </w:r>
+      <w:r>
+        <w:t xml:space="preserve"> </w:t>
+      </w:r>
+      <w:r>
+        <w:t>and written down for referen</w:t>
+      </w:r>
+      <w:r>
+        <w:t xml:space="preserve">ce later on. We decided that each idea and hypothesis should undergo a performance test and </w:t>
+      </w:r>
+      <w:r>
+        <w:t xml:space="preserve">an </w:t>
+      </w:r>
+      <w:r>
+        <w:t xml:space="preserve">analysis every time the segment in which it is used for is completed, in order to keep track of its </w:t>
+      </w:r>
+      <w:r>
+        <w:t>function and operation.</w:t>
+      </w:r>
+      <w:r>
+        <w:t xml:space="preserve"> </w:t>
+      </w:r>
+    </w:p>
+    <w:p>
+      <w:pPr>
+        <w:spacing w:line="480" w:lineRule="auto"/>
+        <w:ind w:firstLine="720"/>
+      </w:pPr>
+      <w:r>
+        <w:t>During the</w:t>
+      </w:r>
+      <w:r>
+        <w:t xml:space="preserve"> first meeting</w:t>
+      </w:r>
+      <w:r>
+        <w:t>, e</w:t>
+      </w:r>
+      <w:r>
+        <w:t>veryone</w:t>
+      </w:r>
+      <w:r>
+        <w:t xml:space="preserve"> volunteered their area of strength and interest whether it was hardware, software</w:t>
+      </w:r>
+      <w:r>
+        <w:t xml:space="preserve">, </w:t>
+      </w:r>
+      <w:r>
+        <w:t>organization, etc</w:t>
+      </w:r>
+      <w:r>
+        <w:t>.</w:t>
+      </w:r>
+      <w:r>
+        <w:t xml:space="preserve"> W</w:t>
+      </w:r>
+      <w:r>
+        <w:t xml:space="preserve">e deliberately divided the whole project and assigned individual tasks </w:t>
+      </w:r>
+      <w:r>
+        <w:t>according to</w:t>
+      </w:r>
+      <w:r>
+        <w:t xml:space="preserve"> these areas of strength and interest.</w:t>
+      </w:r>
+      <w:r>
+        <w:t xml:space="preserve"> Through this method, each team member is focused on what they are capable of doing, which i</w:t>
+      </w:r>
+      <w:r>
+        <w:t xml:space="preserve">s </w:t>
+      </w:r>
+      <w:r>
+        <w:t>appropriately</w:t>
+      </w:r>
+      <w:r>
+        <w:t xml:space="preserve"> time-efficient in a time-constrained schedule. This</w:t>
+      </w:r>
+      <w:r>
+        <w:t xml:space="preserve"> was the most </w:t>
+      </w:r>
+      <w:r>
+        <w:t>effective</w:t>
+      </w:r>
+      <w:r>
+        <w:t xml:space="preserve"> way to generate ideas because each person is focused on one particular task</w:t>
+      </w:r>
+      <w:r>
+        <w:t xml:space="preserve"> </w:t>
+      </w:r>
+      <w:r>
+        <w:t xml:space="preserve">instead of </w:t>
+      </w:r>
+      <w:r>
+        <w:t>stressing on the big picture.</w:t>
+      </w:r>
+      <w:r>
+        <w:t xml:space="preserve"> </w:t>
+      </w:r>
+      <w:r>
+        <w:t xml:space="preserve">On the other hand, anyone was welcome to contribute ideas and suggestions to another member’s assigned task </w:t>
+      </w:r>
+      <w:r>
+        <w:t>to keep the project open-ended</w:t>
+      </w:r>
+      <w:r>
+        <w:t xml:space="preserve">. </w:t>
+      </w:r>
+    </w:p>
+    <w:p>
+      <w:pPr>
+        <w:spacing w:line="480" w:lineRule="auto"/>
+      </w:pPr>
+      <w:r>
+        <w:t>B. Investigation Design</w:t>
+      </w:r>
       <w:bookmarkStart w:id="0" w:name="_GoBack"/>
       <w:bookmarkEnd w:id="0"/>
     </w:p>
     <w:p>
       <w:pPr>
         <w:spacing w:line="480" w:lineRule="auto"/>
-        <w:ind w:firstLine="720"/>
-      </w:pPr>
-      <w:r>
-        <w:t xml:space="preserve">In order to efficiently generate ideas and </w:t>
-      </w:r>
-      <w:r>
-        <w:t>a working hypothesis</w:t>
-      </w:r>
-      <w:r>
-        <w:t>, our group maintained a schedule</w:t>
-      </w:r>
-      <w:r>
-        <w:t xml:space="preserve"> and an organized list of assignments. </w:t>
-      </w:r>
-      <w:r>
-        <w:t xml:space="preserve">Before our first formal meeting, we agreed to read all the files and watch all the videos regarding the project. By doing this, we </w:t>
-      </w:r>
-      <w:r>
-        <w:t>were</w:t>
-      </w:r>
-      <w:r>
-        <w:t xml:space="preserve"> informed of the project objectives and </w:t>
-      </w:r>
-      <w:r>
-        <w:t>acquired</w:t>
-      </w:r>
-      <w:r>
-        <w:t xml:space="preserve"> time to</w:t>
+      </w:pPr>
+      <w:r>
+        <w:tab/>
+      </w:r>
+      <w:r>
+        <w:t>The design of our reflow oven controller was established through careful research</w:t>
+      </w:r>
+      <w:r>
+        <w:t xml:space="preserve"> of the specific component data sheets </w:t>
+      </w:r>
+      <w:r>
+        <w:t>and examination of the project files and lecture slides provided in the UBC connect website.</w:t>
       </w:r>
       <w:r>
         <w:t xml:space="preserve"> </w:t>
       </w:r>
       <w:r>
-        <w:t>formulate ideas</w:t>
-      </w:r>
-      <w:r>
-        <w:t xml:space="preserve"> and a working hypothesis of how the reflow soldering oven should work</w:t>
-      </w:r>
-      <w:r>
-        <w:t xml:space="preserve">. </w:t>
-      </w:r>
-      <w:r>
-        <w:t>In our</w:t>
-      </w:r>
-      <w:r>
-        <w:t xml:space="preserve"> group</w:t>
-      </w:r>
-      <w:r>
-        <w:t xml:space="preserve"> meeting</w:t>
+        <w:t>Individually, we gather</w:t>
+      </w:r>
+      <w:r>
+        <w:t>ed</w:t>
+      </w:r>
+      <w:r>
+        <w:t xml:space="preserve"> information for our own tasks and later discuss</w:t>
+      </w:r>
+      <w:r>
+        <w:t xml:space="preserve">ed our plan with the group. Every member’s plan of action is recorded into a file that </w:t>
+      </w:r>
+      <w:r>
+        <w:t>was</w:t>
+      </w:r>
+      <w:r>
+        <w:t xml:space="preserve"> stored in an online tool</w:t>
+      </w:r>
+      <w:r>
+        <w:t xml:space="preserve"> called</w:t>
+      </w:r>
+      <w:r>
+        <w:t xml:space="preserve"> </w:t>
+      </w:r>
+      <w:r>
+        <w:rPr>
+          <w:i/>
+        </w:rPr>
+        <w:t>GitHub</w:t>
+      </w:r>
+      <w:r>
+        <w:rPr>
+          <w:i/>
+        </w:rPr>
+        <w:t xml:space="preserve"> </w:t>
+      </w:r>
+      <w:r>
+        <w:t>(</w:t>
+      </w:r>
+      <w:r>
+        <w:t>p</w:t>
+      </w:r>
+      <w:r>
+        <w:t xml:space="preserve">lease read </w:t>
+      </w:r>
+      <w:r>
+        <w:t>2.3</w:t>
+      </w:r>
+      <w:r>
+        <w:t xml:space="preserve"> for further detail</w:t>
       </w:r>
       <w:r>
         <w:t>s</w:t>
       </w:r>
       <w:r>
-        <w:t xml:space="preserve">, </w:t>
-      </w:r>
-      <w:r>
-        <w:t>these ideas</w:t>
-      </w:r>
-      <w:r>
-        <w:t xml:space="preserve"> and hypotheses</w:t>
-      </w:r>
-      <w:r>
-        <w:t xml:space="preserve"> were </w:t>
-      </w:r>
-      <w:r>
-        <w:t xml:space="preserve">discussed, </w:t>
-      </w:r>
-      <w:r>
-        <w:t>recorded</w:t>
-      </w:r>
-      <w:r>
-        <w:t>,</w:t>
-      </w:r>
-      <w:r>
-        <w:t xml:space="preserve"> and written down for referen</w:t>
-      </w:r>
-      <w:r>
-        <w:t xml:space="preserve">ce later on. We decided that each idea and hypothesis should undergo a performance test and analysis every time the segment in which it is used for is completed, in order to keep track of its </w:t>
-      </w:r>
-      <w:r>
-        <w:t>function and operation.</w:t>
+        <w:t>)</w:t>
+      </w:r>
+      <w:r>
+        <w:t>, which allows access to all the group members for reference. Once the group has heard and approved of the proposal, we continued to work on</w:t>
+      </w:r>
+      <w:r>
+        <w:t xml:space="preserve"> the design until completion. As aforementioned, </w:t>
+      </w:r>
+      <w:r>
+        <w:t xml:space="preserve">each </w:t>
+      </w:r>
+      <w:r>
+        <w:t>design underwent a</w:t>
+      </w:r>
+      <w:r>
+        <w:t xml:space="preserve"> performance test and </w:t>
+      </w:r>
+      <w:r>
+        <w:t xml:space="preserve">an </w:t>
+      </w:r>
+      <w:r>
+        <w:t xml:space="preserve">analysis whenever </w:t>
+      </w:r>
+      <w:r>
+        <w:t>it</w:t>
+      </w:r>
+      <w:r>
+        <w:t xml:space="preserve"> is completed</w:t>
       </w:r>
       <w:r>
         <w:t xml:space="preserve"> </w:t>
+      </w:r>
+      <w:r>
+        <w:t xml:space="preserve">in order to keep track of </w:t>
+      </w:r>
+      <w:r>
+        <w:t>the design’s</w:t>
+      </w:r>
+      <w:r>
+        <w:t xml:space="preserve"> function and operation. </w:t>
+      </w:r>
+      <w:r>
+        <w:t xml:space="preserve">During the performance test and analysis, each member of our group was present to observe </w:t>
+      </w:r>
+      <w:r>
+        <w:t xml:space="preserve">and allow individual </w:t>
+      </w:r>
+      <w:r>
+        <w:lastRenderedPageBreak/>
+        <w:t xml:space="preserve">suggestions and constructive criticism for the design to improve on. Again, these are all recorded and stored into GitHub.  </w:t>
       </w:r>
     </w:p>
     <w:p>
       <w:pPr>
         <w:spacing w:line="480" w:lineRule="auto"/>
-        <w:ind w:firstLine="720"/>
-      </w:pPr>
-      <w:r>
-        <w:t>During the</w:t>
-      </w:r>
-      <w:r>
-        <w:t xml:space="preserve"> first meeting</w:t>
-      </w:r>
-      <w:r>
-        <w:t>, e</w:t>
-      </w:r>
-      <w:r>
-        <w:t>veryone</w:t>
-      </w:r>
-      <w:r>
-        <w:t xml:space="preserve"> volunteered their area of strength and interest whether it was hardware, software, u</w:t>
-      </w:r>
-      <w:r>
-        <w:t>ser interface, organization, etc</w:t>
-      </w:r>
-      <w:r>
-        <w:t xml:space="preserve">. </w:t>
-      </w:r>
-      <w:r>
-        <w:t>and</w:t>
-      </w:r>
-      <w:r>
-        <w:t xml:space="preserve"> we</w:t>
-      </w:r>
-      <w:r>
-        <w:t xml:space="preserve"> deliberately divided the whole project and assigned individual tasks </w:t>
-      </w:r>
-      <w:r>
-        <w:t>according to</w:t>
-      </w:r>
+      </w:pPr>
       <w:r>
         <w:t xml:space="preserve"> </w:t>
-      </w:r>
-      <w:r>
-        <w:t>these areas of strength and interest.</w:t>
-      </w:r>
-      <w:r>
-        <w:t xml:space="preserve"> Through this method, each team member is focused on what they are capable of doing, which i</w:t>
-      </w:r>
-      <w:r>
-        <w:t xml:space="preserve">s </w:t>
-      </w:r>
-      <w:r>
-        <w:t>appropriately</w:t>
-      </w:r>
-      <w:r>
-        <w:t xml:space="preserve"> time-efficient in a time-constrained schedule. This</w:t>
-      </w:r>
-      <w:r>
-        <w:t xml:space="preserve"> was the most efficient way to generate ideas because each person is focused on one particular task</w:t>
-      </w:r>
-      <w:r>
-        <w:t xml:space="preserve"> </w:t>
-      </w:r>
-      <w:r>
-        <w:t xml:space="preserve">instead of </w:t>
-      </w:r>
-      <w:r>
-        <w:t>stressing on the big picture.</w:t>
-      </w:r>
-      <w:r>
-        <w:t xml:space="preserve"> </w:t>
-      </w:r>
-      <w:r>
-        <w:t xml:space="preserve">On the other hand, anyone was welcome to contribute ideas and suggestions to another member’s assigned task </w:t>
-      </w:r>
-      <w:r>
-        <w:t>to keep the project open-ended</w:t>
-      </w:r>
-      <w:r>
-        <w:t xml:space="preserve">. </w:t>
       </w:r>
     </w:p>
     <w:p>
@@ -204,21 +352,16 @@
         <w:spacing w:line="480" w:lineRule="auto"/>
       </w:pPr>
       <w:r>
-        <w:t>B. Investigation Design</w:t>
-      </w:r>
-    </w:p>
-    <w:p>
-      <w:pPr>
-        <w:spacing w:line="480" w:lineRule="auto"/>
-      </w:pPr>
-      <w:r>
         <w:tab/>
+      </w:r>
+      <w:r>
+        <w:t xml:space="preserve"> </w:t>
       </w:r>
     </w:p>
     <w:sectPr>
       <w:headerReference w:type="default" r:id="rId7"/>
       <w:pgSz w:w="11906" w:h="17340"/>
-      <w:pgMar w:top="-993" w:right="1133" w:bottom="1276" w:left="1276" w:header="65532" w:footer="567" w:gutter="0"/>
+      <w:pgMar w:top="-993" w:right="1133" w:bottom="1134" w:left="1276" w:header="65532" w:footer="567" w:gutter="0"/>
       <w:cols w:space="720"/>
       <w:noEndnote/>
       <w:docGrid w:linePitch="299"/>
@@ -539,6 +682,36 @@
     <w:uiPriority w:val="99"/>
     <w:rsid w:val="00A27507"/>
   </w:style>
+  <w:style w:type="paragraph" w:styleId="BalloonText">
+    <w:name w:val="Balloon Text"/>
+    <w:basedOn w:val="Normal"/>
+    <w:link w:val="BalloonTextChar"/>
+    <w:uiPriority w:val="99"/>
+    <w:semiHidden/>
+    <w:unhideWhenUsed/>
+    <w:rsid w:val="000C006A"/>
+    <w:pPr>
+      <w:spacing w:after="0" w:line="240" w:lineRule="auto"/>
+    </w:pPr>
+    <w:rPr>
+      <w:rFonts w:ascii="Tahoma" w:hAnsi="Tahoma" w:cs="Tahoma"/>
+      <w:sz w:val="16"/>
+      <w:szCs w:val="16"/>
+    </w:rPr>
+  </w:style>
+  <w:style w:type="character" w:customStyle="1" w:styleId="BalloonTextChar">
+    <w:name w:val="Balloon Text Char"/>
+    <w:basedOn w:val="DefaultParagraphFont"/>
+    <w:link w:val="BalloonText"/>
+    <w:uiPriority w:val="99"/>
+    <w:semiHidden/>
+    <w:rsid w:val="000C006A"/>
+    <w:rPr>
+      <w:rFonts w:ascii="Tahoma" w:hAnsi="Tahoma" w:cs="Tahoma"/>
+      <w:sz w:val="16"/>
+      <w:szCs w:val="16"/>
+    </w:rPr>
+  </w:style>
 </w:styles>
 </file>
 
@@ -788,6 +961,36 @@
     <w:link w:val="Footer"/>
     <w:uiPriority w:val="99"/>
     <w:rsid w:val="00A27507"/>
+  </w:style>
+  <w:style w:type="paragraph" w:styleId="BalloonText">
+    <w:name w:val="Balloon Text"/>
+    <w:basedOn w:val="Normal"/>
+    <w:link w:val="BalloonTextChar"/>
+    <w:uiPriority w:val="99"/>
+    <w:semiHidden/>
+    <w:unhideWhenUsed/>
+    <w:rsid w:val="000C006A"/>
+    <w:pPr>
+      <w:spacing w:after="0" w:line="240" w:lineRule="auto"/>
+    </w:pPr>
+    <w:rPr>
+      <w:rFonts w:ascii="Tahoma" w:hAnsi="Tahoma" w:cs="Tahoma"/>
+      <w:sz w:val="16"/>
+      <w:szCs w:val="16"/>
+    </w:rPr>
+  </w:style>
+  <w:style w:type="character" w:customStyle="1" w:styleId="BalloonTextChar">
+    <w:name w:val="Balloon Text Char"/>
+    <w:basedOn w:val="DefaultParagraphFont"/>
+    <w:link w:val="BalloonText"/>
+    <w:uiPriority w:val="99"/>
+    <w:semiHidden/>
+    <w:rsid w:val="000C006A"/>
+    <w:rPr>
+      <w:rFonts w:ascii="Tahoma" w:hAnsi="Tahoma" w:cs="Tahoma"/>
+      <w:sz w:val="16"/>
+      <w:szCs w:val="16"/>
+    </w:rPr>
   </w:style>
 </w:styles>
 </file>

</xml_diff>

<commit_message>
Project Report Part 4
</commit_message>
<xml_diff>
--- a/Project 1 Report/Project Report Part 4-Investigations.docx
+++ b/Project 1 Report/Project Report Part 4-Investigations.docx
@@ -210,6 +210,184 @@
       <w:r>
         <w:t>B. Investigation Design</w:t>
       </w:r>
+    </w:p>
+    <w:p>
+      <w:pPr>
+        <w:spacing w:line="480" w:lineRule="auto"/>
+      </w:pPr>
+      <w:r>
+        <w:t>The design of our reflow oven controller was established through careful research</w:t>
+      </w:r>
+      <w:r>
+        <w:t xml:space="preserve"> of the specific component data sheets </w:t>
+      </w:r>
+      <w:r>
+        <w:t>and examination of the project files and lecture slides provided in the UBC connect website.</w:t>
+      </w:r>
+      <w:r>
+        <w:t xml:space="preserve"> </w:t>
+      </w:r>
+      <w:r>
+        <w:t>Individually, we gather</w:t>
+      </w:r>
+      <w:r>
+        <w:t>ed</w:t>
+      </w:r>
+      <w:r>
+        <w:t xml:space="preserve"> information for our own tasks and later discuss</w:t>
+      </w:r>
+      <w:r>
+        <w:t xml:space="preserve">ed our plan with the group. Every member’s plan of action is recorded into a file that </w:t>
+      </w:r>
+      <w:r>
+        <w:t>was</w:t>
+      </w:r>
+      <w:r>
+        <w:t xml:space="preserve"> stored in an online tool</w:t>
+      </w:r>
+      <w:r>
+        <w:t xml:space="preserve"> called</w:t>
+      </w:r>
+      <w:r>
+        <w:t xml:space="preserve"> </w:t>
+      </w:r>
+      <w:r>
+        <w:rPr>
+          <w:i/>
+        </w:rPr>
+        <w:t>GitHub</w:t>
+      </w:r>
+      <w:r>
+        <w:rPr>
+          <w:i/>
+        </w:rPr>
+        <w:t xml:space="preserve"> </w:t>
+      </w:r>
+      <w:r>
+        <w:t>(</w:t>
+      </w:r>
+      <w:r>
+        <w:t>p</w:t>
+      </w:r>
+      <w:r>
+        <w:t xml:space="preserve">lease read </w:t>
+      </w:r>
+      <w:r>
+        <w:t>2.3</w:t>
+      </w:r>
+      <w:r>
+        <w:t xml:space="preserve"> for further detail</w:t>
+      </w:r>
+      <w:r>
+        <w:t>s</w:t>
+      </w:r>
+      <w:r>
+        <w:t>)</w:t>
+      </w:r>
+      <w:r>
+        <w:t>, which allows access to all the group members for reference. Once the group has heard and approved of the proposal, we continued to work on</w:t>
+      </w:r>
+      <w:r>
+        <w:t xml:space="preserve"> the design until completion. As aforementioned, </w:t>
+      </w:r>
+      <w:r>
+        <w:t xml:space="preserve">each </w:t>
+      </w:r>
+      <w:r>
+        <w:t>design underwent a</w:t>
+      </w:r>
+      <w:r>
+        <w:t xml:space="preserve"> performance test and </w:t>
+      </w:r>
+      <w:r>
+        <w:t xml:space="preserve">an </w:t>
+      </w:r>
+      <w:r>
+        <w:t xml:space="preserve">analysis whenever </w:t>
+      </w:r>
+      <w:r>
+        <w:t>it</w:t>
+      </w:r>
+      <w:r>
+        <w:t xml:space="preserve"> is completed</w:t>
+      </w:r>
+      <w:r>
+        <w:t xml:space="preserve"> </w:t>
+      </w:r>
+      <w:r>
+        <w:t xml:space="preserve">in order to keep track of </w:t>
+      </w:r>
+      <w:r>
+        <w:t>the design’s</w:t>
+      </w:r>
+      <w:r>
+        <w:t xml:space="preserve"> function and operation. </w:t>
+      </w:r>
+      <w:r>
+        <w:t xml:space="preserve">During the performance test and analysis, each member of our group was present to observe </w:t>
+      </w:r>
+      <w:r>
+        <w:t xml:space="preserve">and allow individual </w:t>
+      </w:r>
+      <w:r>
+        <w:lastRenderedPageBreak/>
+        <w:t xml:space="preserve">suggestions and constructive criticism for the design to improve on. Again, these are all recorded and stored into GitHub.  </w:t>
+      </w:r>
+    </w:p>
+    <w:p>
+      <w:pPr>
+        <w:spacing w:line="480" w:lineRule="auto"/>
+        <w:ind w:firstLine="720"/>
+      </w:pPr>
+      <w:r>
+        <w:t xml:space="preserve">The division of individual tasks definitely made information and data gathering for specific topics more effective. </w:t>
+      </w:r>
+      <w:r>
+        <w:t xml:space="preserve">Specifically, Derek Chan was in charge of code organization, unification, and the state machine; Nina </w:t>
+      </w:r>
+      <w:proofErr w:type="spellStart"/>
+      <w:r>
+        <w:t>Dacanay</w:t>
+      </w:r>
+      <w:proofErr w:type="spellEnd"/>
+      <w:r>
+        <w:t xml:space="preserve"> was mainly in charge of the software coding for the temperature sensor, the serial port, and the timers; Jessica </w:t>
+      </w:r>
+      <w:proofErr w:type="spellStart"/>
+      <w:r>
+        <w:t>Hua</w:t>
+      </w:r>
+      <w:proofErr w:type="spellEnd"/>
+      <w:r>
+        <w:t xml:space="preserve"> and </w:t>
+      </w:r>
+      <w:proofErr w:type="spellStart"/>
+      <w:r>
+        <w:t>Aleksander</w:t>
+      </w:r>
+      <w:proofErr w:type="spellEnd"/>
+      <w:r>
+        <w:t xml:space="preserve"> </w:t>
+      </w:r>
+      <w:proofErr w:type="spellStart"/>
+      <w:r>
+        <w:t>Dordzijev</w:t>
+      </w:r>
+      <w:proofErr w:type="spellEnd"/>
+      <w:r>
+        <w:t xml:space="preserve"> were in charge of the software coding for the user interface; while Glyn Han and </w:t>
+      </w:r>
+      <w:proofErr w:type="spellStart"/>
+      <w:r>
+        <w:t>Kyujin</w:t>
+      </w:r>
+      <w:proofErr w:type="spellEnd"/>
+      <w:r>
+        <w:t xml:space="preserve"> Park were mainly in charge of the hardware assembly. However, even though we were assigned specific parts, each </w:t>
+      </w:r>
+      <w:r>
+        <w:t xml:space="preserve">member of the team was exposed to both software and hardware through soldering components onto the PCB and understanding all the codes used for the main program. </w:t>
+      </w:r>
       <w:bookmarkStart w:id="0" w:name="_GoBack"/>
       <w:bookmarkEnd w:id="0"/>
     </w:p>
@@ -217,134 +395,13 @@
       <w:pPr>
         <w:spacing w:line="480" w:lineRule="auto"/>
       </w:pPr>
-      <w:r>
-        <w:tab/>
-      </w:r>
-      <w:r>
-        <w:t>The design of our reflow oven controller was established through careful research</w:t>
-      </w:r>
-      <w:r>
-        <w:t xml:space="preserve"> of the specific component data sheets </w:t>
-      </w:r>
-      <w:r>
-        <w:t>and examination of the project files and lecture slides provided in the UBC connect website.</w:t>
-      </w:r>
-      <w:r>
-        <w:t xml:space="preserve"> </w:t>
-      </w:r>
-      <w:r>
-        <w:t>Individually, we gather</w:t>
-      </w:r>
-      <w:r>
-        <w:t>ed</w:t>
-      </w:r>
-      <w:r>
-        <w:t xml:space="preserve"> information for our own tasks and later discuss</w:t>
-      </w:r>
-      <w:r>
-        <w:t xml:space="preserve">ed our plan with the group. Every member’s plan of action is recorded into a file that </w:t>
-      </w:r>
-      <w:r>
-        <w:t>was</w:t>
-      </w:r>
-      <w:r>
-        <w:t xml:space="preserve"> stored in an online tool</w:t>
-      </w:r>
-      <w:r>
-        <w:t xml:space="preserve"> called</w:t>
-      </w:r>
-      <w:r>
-        <w:t xml:space="preserve"> </w:t>
-      </w:r>
-      <w:r>
-        <w:rPr>
-          <w:i/>
-        </w:rPr>
-        <w:t>GitHub</w:t>
-      </w:r>
-      <w:r>
-        <w:rPr>
-          <w:i/>
-        </w:rPr>
-        <w:t xml:space="preserve"> </w:t>
-      </w:r>
-      <w:r>
-        <w:t>(</w:t>
-      </w:r>
-      <w:r>
-        <w:t>p</w:t>
-      </w:r>
-      <w:r>
-        <w:t xml:space="preserve">lease read </w:t>
-      </w:r>
-      <w:r>
-        <w:t>2.3</w:t>
-      </w:r>
-      <w:r>
-        <w:t xml:space="preserve"> for further detail</w:t>
-      </w:r>
-      <w:r>
-        <w:t>s</w:t>
-      </w:r>
-      <w:r>
-        <w:t>)</w:t>
-      </w:r>
-      <w:r>
-        <w:t>, which allows access to all the group members for reference. Once the group has heard and approved of the proposal, we continued to work on</w:t>
-      </w:r>
-      <w:r>
-        <w:t xml:space="preserve"> the design until completion. As aforementioned, </w:t>
-      </w:r>
-      <w:r>
-        <w:t xml:space="preserve">each </w:t>
-      </w:r>
-      <w:r>
-        <w:t>design underwent a</w:t>
-      </w:r>
-      <w:r>
-        <w:t xml:space="preserve"> performance test and </w:t>
-      </w:r>
-      <w:r>
-        <w:t xml:space="preserve">an </w:t>
-      </w:r>
-      <w:r>
-        <w:t xml:space="preserve">analysis whenever </w:t>
-      </w:r>
-      <w:r>
-        <w:t>it</w:t>
-      </w:r>
-      <w:r>
-        <w:t xml:space="preserve"> is completed</w:t>
-      </w:r>
-      <w:r>
-        <w:t xml:space="preserve"> </w:t>
-      </w:r>
-      <w:r>
-        <w:t xml:space="preserve">in order to keep track of </w:t>
-      </w:r>
-      <w:r>
-        <w:t>the design’s</w:t>
-      </w:r>
-      <w:r>
-        <w:t xml:space="preserve"> function and operation. </w:t>
-      </w:r>
-      <w:r>
-        <w:t xml:space="preserve">During the performance test and analysis, each member of our group was present to observe </w:t>
-      </w:r>
-      <w:r>
-        <w:t xml:space="preserve">and allow individual </w:t>
-      </w:r>
-      <w:r>
-        <w:lastRenderedPageBreak/>
-        <w:t xml:space="preserve">suggestions and constructive criticism for the design to improve on. Again, these are all recorded and stored into GitHub.  </w:t>
-      </w:r>
     </w:p>
     <w:p>
       <w:pPr>
         <w:spacing w:line="480" w:lineRule="auto"/>
       </w:pPr>
       <w:r>
-        <w:t xml:space="preserve"> </w:t>
+        <w:tab/>
       </w:r>
     </w:p>
     <w:p>
@@ -352,6 +409,14 @@
         <w:spacing w:line="480" w:lineRule="auto"/>
       </w:pPr>
       <w:r>
+        <w:t xml:space="preserve"> </w:t>
+      </w:r>
+    </w:p>
+    <w:p>
+      <w:pPr>
+        <w:spacing w:line="480" w:lineRule="auto"/>
+      </w:pPr>
+      <w:r>
         <w:tab/>
       </w:r>
       <w:r>
@@ -359,7 +424,8 @@
       </w:r>
     </w:p>
     <w:sectPr>
-      <w:headerReference w:type="default" r:id="rId7"/>
+      <w:headerReference w:type="default" r:id="rId8"/>
+      <w:type w:val="continuous"/>
       <w:pgSz w:w="11906" w:h="17340"/>
       <w:pgMar w:top="-993" w:right="1133" w:bottom="1134" w:left="1276" w:header="65532" w:footer="567" w:gutter="0"/>
       <w:cols w:space="720"/>
@@ -433,6 +499,127 @@
     </w:pPr>
   </w:p>
 </w:hdr>
+</file>
+
+<file path=word/numbering.xml><?xml version="1.0" encoding="utf-8"?>
+<w:numbering xmlns:wpc="http://schemas.microsoft.com/office/word/2010/wordprocessingCanvas" xmlns:mc="http://schemas.openxmlformats.org/markup-compatibility/2006" xmlns:o="urn:schemas-microsoft-com:office:office" xmlns:r="http://schemas.openxmlformats.org/officeDocument/2006/relationships" xmlns:m="http://schemas.openxmlformats.org/officeDocument/2006/math" xmlns:v="urn:schemas-microsoft-com:vml" xmlns:wp14="http://schemas.microsoft.com/office/word/2010/wordprocessingDrawing" xmlns:wp="http://schemas.openxmlformats.org/drawingml/2006/wordprocessingDrawing" xmlns:w10="urn:schemas-microsoft-com:office:word" xmlns:w="http://schemas.openxmlformats.org/wordprocessingml/2006/main" xmlns:w14="http://schemas.microsoft.com/office/word/2010/wordml" xmlns:wpg="http://schemas.microsoft.com/office/word/2010/wordprocessingGroup" xmlns:wpi="http://schemas.microsoft.com/office/word/2010/wordprocessingInk" xmlns:wne="http://schemas.microsoft.com/office/word/2006/wordml" xmlns:wps="http://schemas.microsoft.com/office/word/2010/wordprocessingShape" mc:Ignorable="w14 wp14">
+  <w:abstractNum w:abstractNumId="0">
+    <w:nsid w:val="457D0003"/>
+    <w:multiLevelType w:val="hybridMultilevel"/>
+    <w:tmpl w:val="36445CDA"/>
+    <w:lvl w:ilvl="0" w:tplc="10090001">
+      <w:start w:val="1"/>
+      <w:numFmt w:val="bullet"/>
+      <w:lvlText w:val=""/>
+      <w:lvlJc w:val="left"/>
+      <w:pPr>
+        <w:ind w:left="720" w:hanging="360"/>
+      </w:pPr>
+      <w:rPr>
+        <w:rFonts w:ascii="Symbol" w:hAnsi="Symbol" w:hint="default"/>
+      </w:rPr>
+    </w:lvl>
+    <w:lvl w:ilvl="1" w:tplc="10090003" w:tentative="1">
+      <w:start w:val="1"/>
+      <w:numFmt w:val="bullet"/>
+      <w:lvlText w:val="o"/>
+      <w:lvlJc w:val="left"/>
+      <w:pPr>
+        <w:ind w:left="1440" w:hanging="360"/>
+      </w:pPr>
+      <w:rPr>
+        <w:rFonts w:ascii="Courier New" w:hAnsi="Courier New" w:cs="Courier New" w:hint="default"/>
+      </w:rPr>
+    </w:lvl>
+    <w:lvl w:ilvl="2" w:tplc="10090005" w:tentative="1">
+      <w:start w:val="1"/>
+      <w:numFmt w:val="bullet"/>
+      <w:lvlText w:val=""/>
+      <w:lvlJc w:val="left"/>
+      <w:pPr>
+        <w:ind w:left="2160" w:hanging="360"/>
+      </w:pPr>
+      <w:rPr>
+        <w:rFonts w:ascii="Wingdings" w:hAnsi="Wingdings" w:hint="default"/>
+      </w:rPr>
+    </w:lvl>
+    <w:lvl w:ilvl="3" w:tplc="10090001" w:tentative="1">
+      <w:start w:val="1"/>
+      <w:numFmt w:val="bullet"/>
+      <w:lvlText w:val=""/>
+      <w:lvlJc w:val="left"/>
+      <w:pPr>
+        <w:ind w:left="2880" w:hanging="360"/>
+      </w:pPr>
+      <w:rPr>
+        <w:rFonts w:ascii="Symbol" w:hAnsi="Symbol" w:hint="default"/>
+      </w:rPr>
+    </w:lvl>
+    <w:lvl w:ilvl="4" w:tplc="10090003" w:tentative="1">
+      <w:start w:val="1"/>
+      <w:numFmt w:val="bullet"/>
+      <w:lvlText w:val="o"/>
+      <w:lvlJc w:val="left"/>
+      <w:pPr>
+        <w:ind w:left="3600" w:hanging="360"/>
+      </w:pPr>
+      <w:rPr>
+        <w:rFonts w:ascii="Courier New" w:hAnsi="Courier New" w:cs="Courier New" w:hint="default"/>
+      </w:rPr>
+    </w:lvl>
+    <w:lvl w:ilvl="5" w:tplc="10090005" w:tentative="1">
+      <w:start w:val="1"/>
+      <w:numFmt w:val="bullet"/>
+      <w:lvlText w:val=""/>
+      <w:lvlJc w:val="left"/>
+      <w:pPr>
+        <w:ind w:left="4320" w:hanging="360"/>
+      </w:pPr>
+      <w:rPr>
+        <w:rFonts w:ascii="Wingdings" w:hAnsi="Wingdings" w:hint="default"/>
+      </w:rPr>
+    </w:lvl>
+    <w:lvl w:ilvl="6" w:tplc="10090001" w:tentative="1">
+      <w:start w:val="1"/>
+      <w:numFmt w:val="bullet"/>
+      <w:lvlText w:val=""/>
+      <w:lvlJc w:val="left"/>
+      <w:pPr>
+        <w:ind w:left="5040" w:hanging="360"/>
+      </w:pPr>
+      <w:rPr>
+        <w:rFonts w:ascii="Symbol" w:hAnsi="Symbol" w:hint="default"/>
+      </w:rPr>
+    </w:lvl>
+    <w:lvl w:ilvl="7" w:tplc="10090003" w:tentative="1">
+      <w:start w:val="1"/>
+      <w:numFmt w:val="bullet"/>
+      <w:lvlText w:val="o"/>
+      <w:lvlJc w:val="left"/>
+      <w:pPr>
+        <w:ind w:left="5760" w:hanging="360"/>
+      </w:pPr>
+      <w:rPr>
+        <w:rFonts w:ascii="Courier New" w:hAnsi="Courier New" w:cs="Courier New" w:hint="default"/>
+      </w:rPr>
+    </w:lvl>
+    <w:lvl w:ilvl="8" w:tplc="10090005" w:tentative="1">
+      <w:start w:val="1"/>
+      <w:numFmt w:val="bullet"/>
+      <w:lvlText w:val=""/>
+      <w:lvlJc w:val="left"/>
+      <w:pPr>
+        <w:ind w:left="6480" w:hanging="360"/>
+      </w:pPr>
+      <w:rPr>
+        <w:rFonts w:ascii="Wingdings" w:hAnsi="Wingdings" w:hint="default"/>
+      </w:rPr>
+    </w:lvl>
+  </w:abstractNum>
+  <w:num w:numId="1">
+    <w:abstractNumId w:val="0"/>
+  </w:num>
+</w:numbering>
 </file>
 
 <file path=word/styles.xml><?xml version="1.0" encoding="utf-8"?>
@@ -712,6 +899,17 @@
       <w:szCs w:val="16"/>
     </w:rPr>
   </w:style>
+  <w:style w:type="paragraph" w:styleId="ListParagraph">
+    <w:name w:val="List Paragraph"/>
+    <w:basedOn w:val="Normal"/>
+    <w:uiPriority w:val="34"/>
+    <w:qFormat/>
+    <w:rsid w:val="00390C1D"/>
+    <w:pPr>
+      <w:ind w:left="720"/>
+      <w:contextualSpacing/>
+    </w:pPr>
+  </w:style>
 </w:styles>
 </file>
 
@@ -991,6 +1189,17 @@
       <w:sz w:val="16"/>
       <w:szCs w:val="16"/>
     </w:rPr>
+  </w:style>
+  <w:style w:type="paragraph" w:styleId="ListParagraph">
+    <w:name w:val="List Paragraph"/>
+    <w:basedOn w:val="Normal"/>
+    <w:uiPriority w:val="34"/>
+    <w:qFormat/>
+    <w:rsid w:val="00390C1D"/>
+    <w:pPr>
+      <w:ind w:left="720"/>
+      <w:contextualSpacing/>
+    </w:pPr>
   </w:style>
 </w:styles>
 </file>

</xml_diff>